<commit_message>
arreglo en der, y en der de la estrategia
</commit_message>
<xml_diff>
--- a/Estrategia FINAL.docx
+++ b/Estrategia FINAL.docx
@@ -1,6 +1,6 @@
 
 <file path=word/document.xml><?xml version="1.0" encoding="utf-8"?>
-<w:document xmlns:wpc="http://schemas.microsoft.com/office/word/2010/wordprocessingCanvas" xmlns:mc="http://schemas.openxmlformats.org/markup-compatibility/2006" xmlns:o="urn:schemas-microsoft-com:office:office" xmlns:r="http://schemas.openxmlformats.org/officeDocument/2006/relationships" xmlns:m="http://schemas.openxmlformats.org/officeDocument/2006/math" xmlns:v="urn:schemas-microsoft-com:vml" xmlns:wp14="http://schemas.microsoft.com/office/word/2010/wordprocessingDrawing" xmlns:wp="http://schemas.openxmlformats.org/drawingml/2006/wordprocessingDrawing" xmlns:w10="urn:schemas-microsoft-com:office:word" xmlns:w="http://schemas.openxmlformats.org/wordprocessingml/2006/main" xmlns:w14="http://schemas.microsoft.com/office/word/2010/wordml" xmlns:wpg="http://schemas.microsoft.com/office/word/2010/wordprocessingGroup" xmlns:wpi="http://schemas.microsoft.com/office/word/2010/wordprocessingInk" xmlns:wne="http://schemas.microsoft.com/office/word/2006/wordml" xmlns:wps="http://schemas.microsoft.com/office/word/2010/wordprocessingShape" mc:Ignorable="w14 wp14">
+<w:document xmlns:ve="http://schemas.openxmlformats.org/markup-compatibility/2006" xmlns:o="urn:schemas-microsoft-com:office:office" xmlns:r="http://schemas.openxmlformats.org/officeDocument/2006/relationships" xmlns:m="http://schemas.openxmlformats.org/officeDocument/2006/math" xmlns:v="urn:schemas-microsoft-com:vml" xmlns:wp="http://schemas.openxmlformats.org/drawingml/2006/wordprocessingDrawing" xmlns:w10="urn:schemas-microsoft-com:office:word" xmlns:w="http://schemas.openxmlformats.org/wordprocessingml/2006/main" xmlns:wne="http://schemas.microsoft.com/office/word/2006/wordml">
   <w:body>
     <w:p>
       <w:pPr>
@@ -12,7 +12,7 @@
         <w:rPr>
           <w:noProof/>
           <w:highlight w:val="yellow"/>
-          <w:lang w:eastAsia="es-ES"/>
+          <w:lang w:val="es-AR" w:eastAsia="es-AR"/>
         </w:rPr>
         <w:drawing>
           <wp:anchor distT="0" distB="0" distL="114300" distR="114300" simplePos="0" relativeHeight="251659264" behindDoc="1" locked="0" layoutInCell="0" allowOverlap="1">
@@ -40,7 +40,7 @@
                     </pic:cNvPicPr>
                   </pic:nvPicPr>
                   <pic:blipFill>
-                    <a:blip r:embed="rId9" cstate="print">
+                    <a:blip r:embed="rId8" cstate="print">
                       <a:clrChange>
                         <a:clrFrom>
                           <a:srgbClr val="FFFFFF"/>
@@ -53,7 +53,7 @@
                       </a:clrChange>
                       <a:extLst>
                         <a:ext uri="{28A0092B-C50C-407E-A947-70E740481C1C}">
-                          <a14:useLocalDpi xmlns:a14="http://schemas.microsoft.com/office/drawing/2010/main" val="0"/>
+                          <a14:useLocalDpi xmlns="" xmlns:wpc="http://schemas.microsoft.com/office/word/2010/wordprocessingCanvas" xmlns:mc="http://schemas.openxmlformats.org/markup-compatibility/2006" xmlns:o="urn:schemas-microsoft-com:office:office" xmlns:v="urn:schemas-microsoft-com:vml" xmlns:wp14="http://schemas.microsoft.com/office/word/2010/wordprocessingDrawing" xmlns:w10="urn:schemas-microsoft-com:office:word" xmlns:w="http://schemas.openxmlformats.org/wordprocessingml/2006/main" xmlns:w14="http://schemas.microsoft.com/office/word/2010/wordml" xmlns:wpg="http://schemas.microsoft.com/office/word/2010/wordprocessingGroup" xmlns:wpi="http://schemas.microsoft.com/office/word/2010/wordprocessingInk" xmlns:wps="http://schemas.microsoft.com/office/word/2010/wordprocessingShape" xmlns:a14="http://schemas.microsoft.com/office/drawing/2010/main" val="0"/>
                         </a:ext>
                       </a:extLst>
                     </a:blip>
@@ -120,7 +120,7 @@
       <w:r>
         <w:rPr>
           <w:noProof/>
-          <w:lang w:eastAsia="es-ES"/>
+          <w:lang w:val="es-AR" w:eastAsia="es-AR"/>
         </w:rPr>
         <w:drawing>
           <wp:anchor distT="0" distB="0" distL="114300" distR="114300" simplePos="0" relativeHeight="251664384" behindDoc="1" locked="0" layoutInCell="0" allowOverlap="1">
@@ -148,7 +148,7 @@
                     </pic:cNvPicPr>
                   </pic:nvPicPr>
                   <pic:blipFill>
-                    <a:blip r:embed="rId10" cstate="print">
+                    <a:blip r:embed="rId9" cstate="print">
                       <a:clrChange>
                         <a:clrFrom>
                           <a:srgbClr val="FFFFFF"/>
@@ -161,7 +161,7 @@
                       </a:clrChange>
                       <a:extLst>
                         <a:ext uri="{28A0092B-C50C-407E-A947-70E740481C1C}">
-                          <a14:useLocalDpi xmlns:a14="http://schemas.microsoft.com/office/drawing/2010/main" val="0"/>
+                          <a14:useLocalDpi xmlns="" xmlns:wpc="http://schemas.microsoft.com/office/word/2010/wordprocessingCanvas" xmlns:mc="http://schemas.openxmlformats.org/markup-compatibility/2006" xmlns:o="urn:schemas-microsoft-com:office:office" xmlns:v="urn:schemas-microsoft-com:vml" xmlns:wp14="http://schemas.microsoft.com/office/word/2010/wordprocessingDrawing" xmlns:w10="urn:schemas-microsoft-com:office:word" xmlns:w="http://schemas.openxmlformats.org/wordprocessingml/2006/main" xmlns:w14="http://schemas.microsoft.com/office/word/2010/wordml" xmlns:wpg="http://schemas.microsoft.com/office/word/2010/wordprocessingGroup" xmlns:wpi="http://schemas.microsoft.com/office/word/2010/wordprocessingInk" xmlns:wps="http://schemas.microsoft.com/office/word/2010/wordprocessingShape" xmlns:a14="http://schemas.microsoft.com/office/drawing/2010/main" val="0"/>
                         </a:ext>
                       </a:extLst>
                     </a:blip>
@@ -210,7 +210,7 @@
       <w:r>
         <w:rPr>
           <w:noProof/>
-          <w:lang w:eastAsia="es-ES"/>
+          <w:lang w:val="es-AR" w:eastAsia="es-AR"/>
         </w:rPr>
         <w:drawing>
           <wp:anchor distT="0" distB="0" distL="114300" distR="114300" simplePos="0" relativeHeight="251661312" behindDoc="1" locked="0" layoutInCell="0" allowOverlap="1">
@@ -238,7 +238,7 @@
                     </pic:cNvPicPr>
                   </pic:nvPicPr>
                   <pic:blipFill>
-                    <a:blip r:embed="rId11" cstate="print">
+                    <a:blip r:embed="rId10" cstate="print">
                       <a:clrChange>
                         <a:clrFrom>
                           <a:srgbClr val="FFFFFF"/>
@@ -251,7 +251,7 @@
                       </a:clrChange>
                       <a:extLst>
                         <a:ext uri="{28A0092B-C50C-407E-A947-70E740481C1C}">
-                          <a14:useLocalDpi xmlns:a14="http://schemas.microsoft.com/office/drawing/2010/main" val="0"/>
+                          <a14:useLocalDpi xmlns="" xmlns:wpc="http://schemas.microsoft.com/office/word/2010/wordprocessingCanvas" xmlns:mc="http://schemas.openxmlformats.org/markup-compatibility/2006" xmlns:o="urn:schemas-microsoft-com:office:office" xmlns:v="urn:schemas-microsoft-com:vml" xmlns:wp14="http://schemas.microsoft.com/office/word/2010/wordprocessingDrawing" xmlns:w10="urn:schemas-microsoft-com:office:word" xmlns:w="http://schemas.openxmlformats.org/wordprocessingml/2006/main" xmlns:w14="http://schemas.microsoft.com/office/word/2010/wordml" xmlns:wpg="http://schemas.microsoft.com/office/word/2010/wordprocessingGroup" xmlns:wpi="http://schemas.microsoft.com/office/word/2010/wordprocessingInk" xmlns:wps="http://schemas.microsoft.com/office/word/2010/wordprocessingShape" xmlns:a14="http://schemas.microsoft.com/office/drawing/2010/main" val="0"/>
                         </a:ext>
                       </a:extLst>
                     </a:blip>
@@ -279,7 +279,7 @@
       <w:r>
         <w:rPr>
           <w:noProof/>
-          <w:lang w:eastAsia="es-ES"/>
+          <w:lang w:val="es-AR" w:eastAsia="es-AR"/>
         </w:rPr>
         <w:drawing>
           <wp:anchor distT="0" distB="0" distL="114300" distR="114300" simplePos="0" relativeHeight="251662336" behindDoc="1" locked="0" layoutInCell="0" allowOverlap="1">
@@ -307,7 +307,7 @@
                     </pic:cNvPicPr>
                   </pic:nvPicPr>
                   <pic:blipFill>
-                    <a:blip r:embed="rId12" cstate="print">
+                    <a:blip r:embed="rId11" cstate="print">
                       <a:clrChange>
                         <a:clrFrom>
                           <a:srgbClr val="FFFFFF"/>
@@ -320,7 +320,7 @@
                       </a:clrChange>
                       <a:extLst>
                         <a:ext uri="{28A0092B-C50C-407E-A947-70E740481C1C}">
-                          <a14:useLocalDpi xmlns:a14="http://schemas.microsoft.com/office/drawing/2010/main" val="0"/>
+                          <a14:useLocalDpi xmlns="" xmlns:wpc="http://schemas.microsoft.com/office/word/2010/wordprocessingCanvas" xmlns:mc="http://schemas.openxmlformats.org/markup-compatibility/2006" xmlns:o="urn:schemas-microsoft-com:office:office" xmlns:v="urn:schemas-microsoft-com:vml" xmlns:wp14="http://schemas.microsoft.com/office/word/2010/wordprocessingDrawing" xmlns:w10="urn:schemas-microsoft-com:office:word" xmlns:w="http://schemas.openxmlformats.org/wordprocessingml/2006/main" xmlns:w14="http://schemas.microsoft.com/office/word/2010/wordml" xmlns:wpg="http://schemas.microsoft.com/office/word/2010/wordprocessingGroup" xmlns:wpi="http://schemas.microsoft.com/office/word/2010/wordprocessingInk" xmlns:wps="http://schemas.microsoft.com/office/word/2010/wordprocessingShape" xmlns:a14="http://schemas.microsoft.com/office/drawing/2010/main" val="0"/>
                         </a:ext>
                       </a:extLst>
                     </a:blip>
@@ -373,7 +373,7 @@
       <w:r>
         <w:rPr>
           <w:noProof/>
-          <w:lang w:eastAsia="es-ES"/>
+          <w:lang w:val="es-AR" w:eastAsia="es-AR"/>
         </w:rPr>
         <w:drawing>
           <wp:anchor distT="0" distB="0" distL="114300" distR="114300" simplePos="0" relativeHeight="251663360" behindDoc="1" locked="0" layoutInCell="0" allowOverlap="1">
@@ -401,7 +401,7 @@
                     </pic:cNvPicPr>
                   </pic:nvPicPr>
                   <pic:blipFill>
-                    <a:blip r:embed="rId13" cstate="print">
+                    <a:blip r:embed="rId12" cstate="print">
                       <a:clrChange>
                         <a:clrFrom>
                           <a:srgbClr val="FFFFFF"/>
@@ -414,7 +414,7 @@
                       </a:clrChange>
                       <a:extLst>
                         <a:ext uri="{28A0092B-C50C-407E-A947-70E740481C1C}">
-                          <a14:useLocalDpi xmlns:a14="http://schemas.microsoft.com/office/drawing/2010/main" val="0"/>
+                          <a14:useLocalDpi xmlns="" xmlns:wpc="http://schemas.microsoft.com/office/word/2010/wordprocessingCanvas" xmlns:mc="http://schemas.openxmlformats.org/markup-compatibility/2006" xmlns:o="urn:schemas-microsoft-com:office:office" xmlns:v="urn:schemas-microsoft-com:vml" xmlns:wp14="http://schemas.microsoft.com/office/word/2010/wordprocessingDrawing" xmlns:w10="urn:schemas-microsoft-com:office:word" xmlns:w="http://schemas.openxmlformats.org/wordprocessingml/2006/main" xmlns:w14="http://schemas.microsoft.com/office/word/2010/wordml" xmlns:wpg="http://schemas.microsoft.com/office/word/2010/wordprocessingGroup" xmlns:wpi="http://schemas.microsoft.com/office/word/2010/wordprocessingInk" xmlns:wps="http://schemas.microsoft.com/office/word/2010/wordprocessingShape" xmlns:a14="http://schemas.microsoft.com/office/drawing/2010/main" val="0"/>
                         </a:ext>
                       </a:extLst>
                     </a:blip>
@@ -3109,66 +3109,6 @@
           <w:szCs w:val="32"/>
         </w:rPr>
       </w:pPr>
-    </w:p>
-    <w:p>
-      <w:pPr>
-        <w:autoSpaceDE w:val="0"/>
-        <w:autoSpaceDN w:val="0"/>
-        <w:adjustRightInd w:val="0"/>
-        <w:spacing w:after="0" w:line="240" w:lineRule="auto"/>
-        <w:rPr>
-          <w:rFonts w:ascii="Times New Roman" w:hAnsi="Times New Roman" w:cs="Times New Roman"/>
-          <w:b/>
-          <w:bCs/>
-          <w:sz w:val="32"/>
-          <w:szCs w:val="32"/>
-        </w:rPr>
-      </w:pPr>
-    </w:p>
-    <w:p>
-      <w:pPr>
-        <w:autoSpaceDE w:val="0"/>
-        <w:autoSpaceDN w:val="0"/>
-        <w:adjustRightInd w:val="0"/>
-        <w:spacing w:after="0" w:line="240" w:lineRule="auto"/>
-        <w:rPr>
-          <w:rFonts w:ascii="Times New Roman" w:hAnsi="Times New Roman" w:cs="Times New Roman"/>
-          <w:b/>
-          <w:bCs/>
-          <w:sz w:val="32"/>
-          <w:szCs w:val="32"/>
-        </w:rPr>
-      </w:pPr>
-    </w:p>
-    <w:p>
-      <w:pPr>
-        <w:autoSpaceDE w:val="0"/>
-        <w:autoSpaceDN w:val="0"/>
-        <w:adjustRightInd w:val="0"/>
-        <w:spacing w:after="0" w:line="240" w:lineRule="auto"/>
-        <w:rPr>
-          <w:rFonts w:ascii="Times New Roman" w:hAnsi="Times New Roman" w:cs="Times New Roman"/>
-          <w:b/>
-          <w:bCs/>
-          <w:sz w:val="32"/>
-          <w:szCs w:val="32"/>
-        </w:rPr>
-      </w:pPr>
-    </w:p>
-    <w:p>
-      <w:pPr>
-        <w:autoSpaceDE w:val="0"/>
-        <w:autoSpaceDN w:val="0"/>
-        <w:adjustRightInd w:val="0"/>
-        <w:spacing w:after="0" w:line="240" w:lineRule="auto"/>
-        <w:rPr>
-          <w:rFonts w:ascii="Times New Roman" w:hAnsi="Times New Roman" w:cs="Times New Roman"/>
-          <w:b/>
-          <w:bCs/>
-          <w:sz w:val="32"/>
-          <w:szCs w:val="32"/>
-        </w:rPr>
-      </w:pPr>
       <w:r>
         <w:rPr>
           <w:rFonts w:ascii="Times New Roman" w:hAnsi="Times New Roman" w:cs="Times New Roman"/>
@@ -4520,61 +4460,6 @@
         <w:adjustRightInd w:val="0"/>
         <w:spacing w:after="0" w:line="240" w:lineRule="auto"/>
         <w:rPr>
-          <w:rFonts w:ascii="Calibri" w:hAnsi="Calibri" w:cs="Calibri"/>
-        </w:rPr>
-      </w:pPr>
-    </w:p>
-    <w:p>
-      <w:pPr>
-        <w:autoSpaceDE w:val="0"/>
-        <w:autoSpaceDN w:val="0"/>
-        <w:adjustRightInd w:val="0"/>
-        <w:spacing w:after="0" w:line="240" w:lineRule="auto"/>
-        <w:rPr>
-          <w:rFonts w:ascii="Calibri" w:hAnsi="Calibri" w:cs="Calibri"/>
-        </w:rPr>
-      </w:pPr>
-    </w:p>
-    <w:p>
-      <w:pPr>
-        <w:autoSpaceDE w:val="0"/>
-        <w:autoSpaceDN w:val="0"/>
-        <w:adjustRightInd w:val="0"/>
-        <w:spacing w:after="0" w:line="240" w:lineRule="auto"/>
-        <w:rPr>
-          <w:rFonts w:ascii="Calibri" w:hAnsi="Calibri" w:cs="Calibri"/>
-        </w:rPr>
-      </w:pPr>
-    </w:p>
-    <w:p>
-      <w:pPr>
-        <w:autoSpaceDE w:val="0"/>
-        <w:autoSpaceDN w:val="0"/>
-        <w:adjustRightInd w:val="0"/>
-        <w:spacing w:after="0" w:line="240" w:lineRule="auto"/>
-        <w:rPr>
-          <w:rFonts w:ascii="Calibri" w:hAnsi="Calibri" w:cs="Calibri"/>
-        </w:rPr>
-      </w:pPr>
-    </w:p>
-    <w:p>
-      <w:pPr>
-        <w:autoSpaceDE w:val="0"/>
-        <w:autoSpaceDN w:val="0"/>
-        <w:adjustRightInd w:val="0"/>
-        <w:spacing w:after="0" w:line="240" w:lineRule="auto"/>
-        <w:rPr>
-          <w:rFonts w:ascii="Calibri" w:hAnsi="Calibri" w:cs="Calibri"/>
-        </w:rPr>
-      </w:pPr>
-    </w:p>
-    <w:p>
-      <w:pPr>
-        <w:autoSpaceDE w:val="0"/>
-        <w:autoSpaceDN w:val="0"/>
-        <w:adjustRightInd w:val="0"/>
-        <w:spacing w:after="0" w:line="240" w:lineRule="auto"/>
-        <w:rPr>
           <w:rFonts w:ascii="Times New Roman" w:hAnsi="Times New Roman" w:cs="Times New Roman"/>
           <w:b/>
           <w:sz w:val="28"/>
@@ -4609,26 +4494,34 @@
           <w:szCs w:val="28"/>
         </w:rPr>
       </w:pPr>
-      <w:proofErr w:type="gramStart"/>
-      <w:r>
+    </w:p>
+    <w:p>
+      <w:pPr>
+        <w:autoSpaceDE w:val="0"/>
+        <w:autoSpaceDN w:val="0"/>
+        <w:adjustRightInd w:val="0"/>
+        <w:spacing w:after="0" w:line="240" w:lineRule="auto"/>
         <w:rPr>
           <w:rFonts w:ascii="Times New Roman" w:hAnsi="Times New Roman" w:cs="Times New Roman"/>
           <w:b/>
           <w:sz w:val="28"/>
           <w:szCs w:val="28"/>
         </w:rPr>
-        <w:t>IMAGEN</w:t>
-      </w:r>
-      <w:r>
+      </w:pPr>
+    </w:p>
+    <w:p>
+      <w:pPr>
+        <w:autoSpaceDE w:val="0"/>
+        <w:autoSpaceDN w:val="0"/>
+        <w:adjustRightInd w:val="0"/>
+        <w:spacing w:after="0" w:line="240" w:lineRule="auto"/>
         <w:rPr>
           <w:rFonts w:ascii="Times New Roman" w:hAnsi="Times New Roman" w:cs="Times New Roman"/>
           <w:b/>
           <w:sz w:val="28"/>
           <w:szCs w:val="28"/>
         </w:rPr>
-        <w:t xml:space="preserve"> :</w:t>
-      </w:r>
-      <w:proofErr w:type="gramEnd"/>
+      </w:pPr>
     </w:p>
     <w:p>
       <w:pPr>
@@ -4643,6 +4536,27 @@
           <w:szCs w:val="28"/>
         </w:rPr>
       </w:pPr>
+      <w:proofErr w:type="gramStart"/>
+      <w:r>
+        <w:rPr>
+          <w:rFonts w:ascii="Times New Roman" w:hAnsi="Times New Roman" w:cs="Times New Roman"/>
+          <w:b/>
+          <w:sz w:val="28"/>
+          <w:szCs w:val="28"/>
+        </w:rPr>
+        <w:lastRenderedPageBreak/>
+        <w:t>IMAGEN</w:t>
+      </w:r>
+      <w:r>
+        <w:rPr>
+          <w:rFonts w:ascii="Times New Roman" w:hAnsi="Times New Roman" w:cs="Times New Roman"/>
+          <w:b/>
+          <w:sz w:val="28"/>
+          <w:szCs w:val="28"/>
+        </w:rPr>
+        <w:t xml:space="preserve"> :</w:t>
+      </w:r>
+      <w:proofErr w:type="gramEnd"/>
     </w:p>
     <w:p>
       <w:pPr>
@@ -4650,6 +4564,22 @@
         <w:autoSpaceDN w:val="0"/>
         <w:adjustRightInd w:val="0"/>
         <w:spacing w:after="0" w:line="240" w:lineRule="auto"/>
+        <w:rPr>
+          <w:rFonts w:ascii="Times New Roman" w:hAnsi="Times New Roman" w:cs="Times New Roman"/>
+          <w:b/>
+          <w:sz w:val="28"/>
+          <w:szCs w:val="28"/>
+        </w:rPr>
+      </w:pPr>
+    </w:p>
+    <w:p>
+      <w:pPr>
+        <w:autoSpaceDE w:val="0"/>
+        <w:autoSpaceDN w:val="0"/>
+        <w:adjustRightInd w:val="0"/>
+        <w:spacing w:after="0" w:line="240" w:lineRule="auto"/>
+        <w:ind w:right="-709" w:hanging="851"/>
+        <w:jc w:val="center"/>
         <w:rPr>
           <w:rFonts w:ascii="Times New Roman" w:hAnsi="Times New Roman" w:cs="Times New Roman"/>
           <w:b/>
@@ -4664,29 +4594,13 @@
           <w:noProof/>
           <w:sz w:val="28"/>
           <w:szCs w:val="28"/>
-          <w:lang w:eastAsia="es-ES"/>
+          <w:lang w:val="es-AR" w:eastAsia="es-AR"/>
         </w:rPr>
         <w:drawing>
-          <wp:anchor distT="0" distB="0" distL="114300" distR="114300" simplePos="0" relativeHeight="251665408" behindDoc="1" locked="0" layoutInCell="1" allowOverlap="1">
-            <wp:simplePos x="0" y="0"/>
-            <wp:positionH relativeFrom="column">
-              <wp:posOffset>-619760</wp:posOffset>
-            </wp:positionH>
-            <wp:positionV relativeFrom="paragraph">
-              <wp:posOffset>405765</wp:posOffset>
-            </wp:positionV>
-            <wp:extent cx="7315200" cy="7181850"/>
-            <wp:effectExtent l="0" t="0" r="0" b="0"/>
-            <wp:wrapThrough wrapText="bothSides">
-              <wp:wrapPolygon edited="0">
-                <wp:start x="0" y="0"/>
-                <wp:lineTo x="0" y="21543"/>
-                <wp:lineTo x="21544" y="21543"/>
-                <wp:lineTo x="21544" y="0"/>
-                <wp:lineTo x="0" y="0"/>
-              </wp:wrapPolygon>
-            </wp:wrapThrough>
-            <wp:docPr id="12" name="0 Imagen"/>
+          <wp:inline distT="0" distB="0" distL="0" distR="0">
+            <wp:extent cx="6657975" cy="5628174"/>
+            <wp:effectExtent l="19050" t="0" r="9525" b="0"/>
+            <wp:docPr id="7" name="Imagen 1" descr="C:\Users\nicky\Downloads\DER.png"/>
             <wp:cNvGraphicFramePr>
               <a:graphicFrameLocks xmlns:a="http://schemas.openxmlformats.org/drawingml/2006/main" noChangeAspect="1"/>
             </wp:cNvGraphicFramePr>
@@ -4694,40 +4608,38 @@
               <a:graphicData uri="http://schemas.openxmlformats.org/drawingml/2006/picture">
                 <pic:pic xmlns:pic="http://schemas.openxmlformats.org/drawingml/2006/picture">
                   <pic:nvPicPr>
-                    <pic:cNvPr id="0" name="TPGestion (2).jpg"/>
-                    <pic:cNvPicPr/>
+                    <pic:cNvPr id="0" name="Picture 1" descr="C:\Users\nicky\Downloads\DER.png"/>
+                    <pic:cNvPicPr>
+                      <a:picLocks noChangeAspect="1" noChangeArrowheads="1"/>
+                    </pic:cNvPicPr>
                   </pic:nvPicPr>
                   <pic:blipFill>
-                    <a:blip r:embed="rId14">
-                      <a:extLst>
-                        <a:ext uri="{28A0092B-C50C-407E-A947-70E740481C1C}">
-                          <a14:useLocalDpi xmlns:a14="http://schemas.microsoft.com/office/drawing/2010/main" val="0"/>
-                        </a:ext>
-                      </a:extLst>
-                    </a:blip>
+                    <a:blip r:embed="rId13" cstate="print"/>
+                    <a:srcRect/>
                     <a:stretch>
                       <a:fillRect/>
                     </a:stretch>
                   </pic:blipFill>
-                  <pic:spPr>
+                  <pic:spPr bwMode="auto">
                     <a:xfrm>
                       <a:off x="0" y="0"/>
-                      <a:ext cx="7315200" cy="7181850"/>
+                      <a:ext cx="6661272" cy="5630961"/>
                     </a:xfrm>
                     <a:prstGeom prst="rect">
                       <a:avLst/>
                     </a:prstGeom>
+                    <a:noFill/>
+                    <a:ln w="9525">
+                      <a:noFill/>
+                      <a:miter lim="800000"/>
+                      <a:headEnd/>
+                      <a:tailEnd/>
+                    </a:ln>
                   </pic:spPr>
                 </pic:pic>
               </a:graphicData>
             </a:graphic>
-            <wp14:sizeRelH relativeFrom="page">
-              <wp14:pctWidth>0</wp14:pctWidth>
-            </wp14:sizeRelH>
-            <wp14:sizeRelV relativeFrom="page">
-              <wp14:pctHeight>0</wp14:pctHeight>
-            </wp14:sizeRelV>
-          </wp:anchor>
+          </wp:inline>
         </w:drawing>
       </w:r>
     </w:p>
@@ -4929,6 +4841,7 @@
           <w:sz w:val="24"/>
           <w:szCs w:val="24"/>
         </w:rPr>
+        <w:lastRenderedPageBreak/>
         <w:t>Al no haber datos sobre los grupos de familia en la tabla maestra, decidimos que inicialmente</w:t>
       </w:r>
       <w:r>
@@ -6182,6 +6095,7 @@
           <w:sz w:val="24"/>
           <w:szCs w:val="24"/>
         </w:rPr>
+        <w:lastRenderedPageBreak/>
         <w:t>●</w:t>
       </w:r>
       <w:r>
@@ -6539,7 +6453,25 @@
           <w:sz w:val="24"/>
           <w:szCs w:val="24"/>
         </w:rPr>
-        <w:t xml:space="preserve"> (obtenido a partir del App </w:t>
+        <w:t xml:space="preserve"> (obtenido a partir del </w:t>
+      </w:r>
+      <w:proofErr w:type="spellStart"/>
+      <w:r>
+        <w:rPr>
+          <w:rFonts w:ascii="Times New Roman" w:hAnsi="Times New Roman" w:cs="Times New Roman"/>
+          <w:sz w:val="24"/>
+          <w:szCs w:val="24"/>
+        </w:rPr>
+        <w:t>App</w:t>
+      </w:r>
+      <w:proofErr w:type="spellEnd"/>
+      <w:r>
+        <w:rPr>
+          <w:rFonts w:ascii="Times New Roman" w:hAnsi="Times New Roman" w:cs="Times New Roman"/>
+          <w:sz w:val="24"/>
+          <w:szCs w:val="24"/>
+        </w:rPr>
+        <w:t xml:space="preserve"> </w:t>
       </w:r>
       <w:proofErr w:type="spellStart"/>
       <w:r>
@@ -6818,7 +6750,6 @@
           <w:sz w:val="24"/>
           <w:szCs w:val="24"/>
         </w:rPr>
-        <w:lastRenderedPageBreak/>
         <w:t>Todos los afiliados y profesionales arrancan con un</w:t>
       </w:r>
       <w:r>
@@ -7007,8 +6938,9 @@
       <w:r>
         <w:rPr>
           <w:noProof/>
-          <w:lang w:eastAsia="es-ES"/>
-        </w:rPr>
+          <w:lang w:val="es-AR" w:eastAsia="es-AR"/>
+        </w:rPr>
+        <w:lastRenderedPageBreak/>
         <w:drawing>
           <wp:inline distT="0" distB="0" distL="0" distR="0">
             <wp:extent cx="2657475" cy="1577876"/>
@@ -7027,7 +6959,7 @@
                     </pic:cNvPicPr>
                   </pic:nvPicPr>
                   <pic:blipFill>
-                    <a:blip r:embed="rId15" cstate="print"/>
+                    <a:blip r:embed="rId14" cstate="print"/>
                     <a:srcRect/>
                     <a:stretch>
                       <a:fillRect/>
@@ -7058,7 +6990,7 @@
       <w:r>
         <w:rPr>
           <w:noProof/>
-          <w:lang w:eastAsia="es-ES"/>
+          <w:lang w:val="es-AR" w:eastAsia="es-AR"/>
         </w:rPr>
         <w:drawing>
           <wp:inline distT="0" distB="0" distL="0" distR="0">
@@ -7078,7 +7010,7 @@
                     </pic:cNvPicPr>
                   </pic:nvPicPr>
                   <pic:blipFill>
-                    <a:blip r:embed="rId16" cstate="print"/>
+                    <a:blip r:embed="rId15" cstate="print"/>
                     <a:srcRect/>
                     <a:stretch>
                       <a:fillRect/>
@@ -8037,9 +7969,8 @@
           <w:noProof/>
           <w:sz w:val="24"/>
           <w:szCs w:val="24"/>
-          <w:lang w:eastAsia="es-ES"/>
-        </w:rPr>
-        <w:lastRenderedPageBreak/>
+          <w:lang w:val="es-AR" w:eastAsia="es-AR"/>
+        </w:rPr>
         <w:drawing>
           <wp:inline distT="0" distB="0" distL="0" distR="0">
             <wp:extent cx="2495550" cy="1481732"/>
@@ -8058,7 +7989,7 @@
                     </pic:cNvPicPr>
                   </pic:nvPicPr>
                   <pic:blipFill>
-                    <a:blip r:embed="rId17" cstate="print"/>
+                    <a:blip r:embed="rId16" cstate="print"/>
                     <a:srcRect/>
                     <a:stretch>
                       <a:fillRect/>
@@ -8092,7 +8023,7 @@
           <w:noProof/>
           <w:sz w:val="24"/>
           <w:szCs w:val="24"/>
-          <w:lang w:eastAsia="es-ES"/>
+          <w:lang w:val="es-AR" w:eastAsia="es-AR"/>
         </w:rPr>
         <w:drawing>
           <wp:inline distT="0" distB="0" distL="0" distR="0">
@@ -8112,7 +8043,7 @@
                     </pic:cNvPicPr>
                   </pic:nvPicPr>
                   <pic:blipFill>
-                    <a:blip r:embed="rId18" cstate="print"/>
+                    <a:blip r:embed="rId17" cstate="print"/>
                     <a:srcRect/>
                     <a:stretch>
                       <a:fillRect/>
@@ -8329,6 +8260,7 @@
           <w:szCs w:val="24"/>
           <w:lang w:val="en-US"/>
         </w:rPr>
+        <w:lastRenderedPageBreak/>
         <w:t>AFILIADO :</w:t>
       </w:r>
       <w:proofErr w:type="gramEnd"/>
@@ -8340,7 +8272,7 @@
           <w:szCs w:val="24"/>
           <w:lang w:val="en-US"/>
         </w:rPr>
-        <w:t xml:space="preserve">  </w:t>
+        <w:t xml:space="preserve">  username = </w:t>
       </w:r>
       <w:r>
         <w:rPr>
@@ -8350,19 +8282,12 @@
           <w:szCs w:val="24"/>
           <w:lang w:val="en-US"/>
         </w:rPr>
-        <w:t xml:space="preserve">username = </w:t>
-      </w:r>
-      <w:r>
-        <w:rPr>
-          <w:rFonts w:ascii="Times New Roman" w:hAnsi="Times New Roman" w:cs="Times New Roman"/>
-          <w:b/>
-          <w:sz w:val="24"/>
-          <w:szCs w:val="24"/>
+        <w:t>'</w:t>
+      </w:r>
+      <w:r>
+        <w:rPr>
           <w:lang w:val="en-US"/>
         </w:rPr>
-        <w:t>'</w:t>
-      </w:r>
-      <w:r>
         <w:t xml:space="preserve"> </w:t>
       </w:r>
       <w:r>
@@ -8393,48 +8318,28 @@
           <w:szCs w:val="24"/>
           <w:lang w:val="en-US"/>
         </w:rPr>
-        <w:t>‘</w:t>
-      </w:r>
-      <w:r>
-        <w:rPr>
-          <w:rFonts w:ascii="Times New Roman" w:hAnsi="Times New Roman" w:cs="Times New Roman"/>
-          <w:b/>
-          <w:sz w:val="24"/>
-          <w:szCs w:val="24"/>
+        <w:t>‘1028647601’</w:t>
+      </w:r>
+    </w:p>
+    <w:p>
+      <w:pPr>
+        <w:tabs>
+          <w:tab w:val="left" w:pos="6210"/>
+        </w:tabs>
+        <w:spacing w:before="30" w:after="30"/>
+        <w:rPr>
           <w:lang w:val="en-US"/>
         </w:rPr>
-        <w:t>1028647601</w:t>
-      </w:r>
-      <w:r>
-        <w:rPr>
-          <w:rFonts w:ascii="Times New Roman" w:hAnsi="Times New Roman" w:cs="Times New Roman"/>
-          <w:b/>
-          <w:sz w:val="24"/>
-          <w:szCs w:val="24"/>
-          <w:lang w:val="en-US"/>
-        </w:rPr>
-        <w:t>’</w:t>
-      </w:r>
-    </w:p>
-    <w:p>
-      <w:pPr>
-        <w:tabs>
-          <w:tab w:val="left" w:pos="6210"/>
-        </w:tabs>
-        <w:spacing w:before="30" w:after="30"/>
-        <w:rPr>
-          <w:lang w:val="en-US"/>
-        </w:rPr>
-      </w:pPr>
-    </w:p>
-    <w:p>
-      <w:pPr>
-        <w:tabs>
-          <w:tab w:val="left" w:pos="6210"/>
-        </w:tabs>
-        <w:spacing w:before="30" w:after="30"/>
-        <w:rPr>
-          <w:lang w:val="en-US"/>
+      </w:pPr>
+    </w:p>
+    <w:p>
+      <w:pPr>
+        <w:tabs>
+          <w:tab w:val="left" w:pos="6210"/>
+        </w:tabs>
+        <w:spacing w:before="30" w:after="30"/>
+        <w:rPr>
+          <w:lang w:val="es-AR"/>
         </w:rPr>
       </w:pPr>
       <w:proofErr w:type="gramStart"/>
@@ -8444,7 +8349,7 @@
           <w:b/>
           <w:sz w:val="24"/>
           <w:szCs w:val="24"/>
-          <w:lang w:val="en-US"/>
+          <w:lang w:val="es-AR"/>
         </w:rPr>
         <w:t>PROFESIONAL :</w:t>
       </w:r>
@@ -8455,57 +8360,71 @@
           <w:b/>
           <w:sz w:val="24"/>
           <w:szCs w:val="24"/>
-          <w:lang w:val="en-US"/>
+          <w:lang w:val="es-AR"/>
         </w:rPr>
         <w:t xml:space="preserve"> </w:t>
       </w:r>
-      <w:r>
-        <w:rPr>
-          <w:rFonts w:ascii="Times New Roman" w:hAnsi="Times New Roman" w:cs="Times New Roman"/>
-          <w:b/>
-          <w:sz w:val="24"/>
-          <w:szCs w:val="24"/>
-          <w:lang w:val="en-US"/>
-        </w:rPr>
-        <w:t xml:space="preserve">username = </w:t>
-      </w:r>
-      <w:r>
-        <w:rPr>
-          <w:rFonts w:ascii="Times New Roman" w:hAnsi="Times New Roman" w:cs="Times New Roman"/>
-          <w:b/>
-          <w:sz w:val="24"/>
-          <w:szCs w:val="24"/>
-          <w:lang w:val="en-US"/>
-        </w:rPr>
-        <w:t>‘</w:t>
-      </w:r>
-      <w:r>
-        <w:rPr>
-          <w:rFonts w:ascii="Times New Roman" w:hAnsi="Times New Roman" w:cs="Times New Roman"/>
-          <w:b/>
-          <w:sz w:val="24"/>
-          <w:szCs w:val="24"/>
-          <w:lang w:val="en-US"/>
-        </w:rPr>
-        <w:t>1000@NEXTGDD</w:t>
-      </w:r>
-      <w:r>
-        <w:rPr>
-          <w:rFonts w:ascii="Times New Roman" w:hAnsi="Times New Roman" w:cs="Times New Roman"/>
-          <w:b/>
-          <w:sz w:val="24"/>
-          <w:szCs w:val="24"/>
-          <w:lang w:val="en-US"/>
-        </w:rPr>
-        <w:t>’, password = '1000</w:t>
-      </w:r>
-      <w:r>
-        <w:rPr>
-          <w:rFonts w:ascii="Times New Roman" w:hAnsi="Times New Roman" w:cs="Times New Roman"/>
-          <w:b/>
-          <w:sz w:val="24"/>
-          <w:szCs w:val="24"/>
-          <w:lang w:val="en-US"/>
+      <w:proofErr w:type="spellStart"/>
+      <w:r>
+        <w:rPr>
+          <w:rFonts w:ascii="Times New Roman" w:hAnsi="Times New Roman" w:cs="Times New Roman"/>
+          <w:b/>
+          <w:sz w:val="24"/>
+          <w:szCs w:val="24"/>
+          <w:lang w:val="es-AR"/>
+        </w:rPr>
+        <w:t>username</w:t>
+      </w:r>
+      <w:proofErr w:type="spellEnd"/>
+      <w:r>
+        <w:rPr>
+          <w:rFonts w:ascii="Times New Roman" w:hAnsi="Times New Roman" w:cs="Times New Roman"/>
+          <w:b/>
+          <w:sz w:val="24"/>
+          <w:szCs w:val="24"/>
+          <w:lang w:val="es-AR"/>
+        </w:rPr>
+        <w:t xml:space="preserve"> = </w:t>
+      </w:r>
+      <w:r>
+        <w:rPr>
+          <w:rFonts w:ascii="Times New Roman" w:hAnsi="Times New Roman" w:cs="Times New Roman"/>
+          <w:b/>
+          <w:sz w:val="24"/>
+          <w:szCs w:val="24"/>
+          <w:lang w:val="es-AR"/>
+        </w:rPr>
+        <w:t xml:space="preserve">‘1000@NEXTGDD’, </w:t>
+      </w:r>
+      <w:proofErr w:type="spellStart"/>
+      <w:r>
+        <w:rPr>
+          <w:rFonts w:ascii="Times New Roman" w:hAnsi="Times New Roman" w:cs="Times New Roman"/>
+          <w:b/>
+          <w:sz w:val="24"/>
+          <w:szCs w:val="24"/>
+          <w:lang w:val="es-AR"/>
+        </w:rPr>
+        <w:t>password</w:t>
+      </w:r>
+      <w:proofErr w:type="spellEnd"/>
+      <w:r>
+        <w:rPr>
+          <w:rFonts w:ascii="Times New Roman" w:hAnsi="Times New Roman" w:cs="Times New Roman"/>
+          <w:b/>
+          <w:sz w:val="24"/>
+          <w:szCs w:val="24"/>
+          <w:lang w:val="es-AR"/>
+        </w:rPr>
+        <w:t xml:space="preserve"> = '1000</w:t>
+      </w:r>
+      <w:r>
+        <w:rPr>
+          <w:rFonts w:ascii="Times New Roman" w:hAnsi="Times New Roman" w:cs="Times New Roman"/>
+          <w:b/>
+          <w:sz w:val="24"/>
+          <w:szCs w:val="24"/>
+          <w:lang w:val="es-AR"/>
         </w:rPr>
         <w:t>'</w:t>
       </w:r>
@@ -8522,7 +8441,7 @@
           <w:bCs/>
           <w:sz w:val="28"/>
           <w:szCs w:val="28"/>
-          <w:lang w:val="en-US"/>
+          <w:lang w:val="es-AR"/>
         </w:rPr>
       </w:pPr>
     </w:p>
@@ -8626,7 +8545,7 @@
       <w:r>
         <w:rPr>
           <w:noProof/>
-          <w:lang w:eastAsia="es-ES"/>
+          <w:lang w:val="es-AR" w:eastAsia="es-AR"/>
         </w:rPr>
         <w:drawing>
           <wp:inline distT="0" distB="0" distL="0" distR="0">
@@ -8646,7 +8565,7 @@
                     </pic:cNvPicPr>
                   </pic:nvPicPr>
                   <pic:blipFill>
-                    <a:blip r:embed="rId19" cstate="print"/>
+                    <a:blip r:embed="rId18" cstate="print"/>
                     <a:srcRect/>
                     <a:stretch>
                       <a:fillRect/>
@@ -8746,9 +8665,8 @@
       <w:r>
         <w:rPr>
           <w:noProof/>
-          <w:lang w:eastAsia="es-ES"/>
-        </w:rPr>
-        <w:lastRenderedPageBreak/>
+          <w:lang w:val="es-AR" w:eastAsia="es-AR"/>
+        </w:rPr>
         <w:drawing>
           <wp:inline distT="0" distB="0" distL="0" distR="0">
             <wp:extent cx="3816288" cy="2171700"/>
@@ -8767,7 +8685,7 @@
                     </pic:cNvPicPr>
                   </pic:nvPicPr>
                   <pic:blipFill>
-                    <a:blip r:embed="rId20" cstate="print"/>
+                    <a:blip r:embed="rId19" cstate="print"/>
                     <a:srcRect/>
                     <a:stretch>
                       <a:fillRect/>
@@ -8890,18 +8808,35 @@
         <w:spacing w:before="30" w:after="30"/>
       </w:pPr>
       <w:r>
-        <w:t xml:space="preserve">Asociarse a un grupo ya existente  (toma  el  </w:t>
+        <w:t xml:space="preserve">Asociarse a un grupo ya existente  (toma  el  numero  del </w:t>
       </w:r>
       <w:proofErr w:type="spellStart"/>
       <w:r>
-        <w:t>numero</w:t>
+        <w:t>grupo_</w:t>
+      </w:r>
+      <w:r>
+        <w:t>afiliado</w:t>
       </w:r>
       <w:proofErr w:type="spellEnd"/>
       <w:r>
-        <w:t xml:space="preserve">  del </w:t>
+        <w:t xml:space="preserve">  ingresado por pantalla y genera </w:t>
+      </w:r>
+      <w:r>
+        <w:t xml:space="preserve"> su </w:t>
       </w:r>
       <w:proofErr w:type="spellStart"/>
       <w:r>
+        <w:t>nro</w:t>
+      </w:r>
+      <w:proofErr w:type="spellEnd"/>
+      <w:r>
+        <w:t xml:space="preserve"> de afiliado </w:t>
+      </w:r>
+      <w:r>
+        <w:t>: ‘</w:t>
+      </w:r>
+      <w:proofErr w:type="spellStart"/>
+      <w:r>
         <w:t>grupo_</w:t>
       </w:r>
       <w:r>
@@ -8909,31 +8844,6 @@
       </w:r>
       <w:proofErr w:type="spellEnd"/>
       <w:r>
-        <w:t xml:space="preserve">  ingresado por pantalla y genera </w:t>
-      </w:r>
-      <w:r>
-        <w:t xml:space="preserve"> su </w:t>
-      </w:r>
-      <w:proofErr w:type="spellStart"/>
-      <w:r>
-        <w:t>nro</w:t>
-      </w:r>
-      <w:proofErr w:type="spellEnd"/>
-      <w:r>
-        <w:t xml:space="preserve"> de afiliado </w:t>
-      </w:r>
-      <w:r>
-        <w:t>: ‘</w:t>
-      </w:r>
-      <w:proofErr w:type="spellStart"/>
-      <w:r>
-        <w:t>grupo_</w:t>
-      </w:r>
-      <w:r>
-        <w:t>afiliado</w:t>
-      </w:r>
-      <w:proofErr w:type="spellEnd"/>
-      <w:r>
         <w:t xml:space="preserve"> + 02 </w:t>
       </w:r>
       <w:r>
@@ -8968,6 +8878,7 @@
         <w:spacing w:before="30" w:after="30"/>
       </w:pPr>
       <w:r>
+        <w:lastRenderedPageBreak/>
         <w:t>En todo caso, Cuando se registra el afiliado principal, si el estado civil es casado/a, concubinato o tiene familiares a cargo (</w:t>
       </w:r>
       <w:proofErr w:type="spellStart"/>
@@ -9061,7 +8972,7 @@
           <w:sz w:val="23"/>
           <w:szCs w:val="23"/>
         </w:rPr>
-        <w:t xml:space="preserve"> que en el alta de afiliado, un </w:t>
+        <w:t xml:space="preserve"> que en el alta de afiliado, un medico registrado en el sistema no podría ser dado de alta, y que esto correspondería al </w:t>
       </w:r>
       <w:proofErr w:type="spellStart"/>
       <w:r>
@@ -9070,7 +8981,7 @@
           <w:sz w:val="23"/>
           <w:szCs w:val="23"/>
         </w:rPr>
-        <w:t>medico</w:t>
+        <w:t>abm</w:t>
       </w:r>
       <w:proofErr w:type="spellEnd"/>
       <w:r>
@@ -9079,7 +8990,7 @@
           <w:sz w:val="23"/>
           <w:szCs w:val="23"/>
         </w:rPr>
-        <w:t xml:space="preserve"> registrado en el sistema no podría ser dado de alta, y que esto correspondería al </w:t>
+        <w:t xml:space="preserve"> de usuario o el </w:t>
       </w:r>
       <w:proofErr w:type="spellStart"/>
       <w:r>
@@ -9097,48 +9008,30 @@
           <w:sz w:val="23"/>
           <w:szCs w:val="23"/>
         </w:rPr>
-        <w:t xml:space="preserve"> de usuario o el </w:t>
-      </w:r>
+        <w:t xml:space="preserve"> de profesionales, debido a que el enunciando no lo aclara.</w:t>
+      </w:r>
+    </w:p>
+    <w:p>
+      <w:pPr>
+        <w:tabs>
+          <w:tab w:val="left" w:pos="6210"/>
+        </w:tabs>
+        <w:spacing w:before="30" w:after="30"/>
+      </w:pPr>
+    </w:p>
+    <w:p>
+      <w:pPr>
+        <w:tabs>
+          <w:tab w:val="left" w:pos="6210"/>
+        </w:tabs>
+        <w:spacing w:before="30" w:after="30"/>
+      </w:pPr>
       <w:proofErr w:type="spellStart"/>
       <w:r>
-        <w:rPr>
-          <w:rFonts w:ascii="Times New Roman" w:hAnsi="Times New Roman" w:cs="Times New Roman"/>
-          <w:sz w:val="23"/>
-          <w:szCs w:val="23"/>
-        </w:rPr>
-        <w:t>abm</w:t>
+        <w:t>Busqueda</w:t>
       </w:r>
       <w:proofErr w:type="spellEnd"/>
       <w:r>
-        <w:rPr>
-          <w:rFonts w:ascii="Times New Roman" w:hAnsi="Times New Roman" w:cs="Times New Roman"/>
-          <w:sz w:val="23"/>
-          <w:szCs w:val="23"/>
-        </w:rPr>
-        <w:t xml:space="preserve"> de profesionales, debido a que el enunciando no lo aclara.</w:t>
-      </w:r>
-    </w:p>
-    <w:p>
-      <w:pPr>
-        <w:tabs>
-          <w:tab w:val="left" w:pos="6210"/>
-        </w:tabs>
-        <w:spacing w:before="30" w:after="30"/>
-      </w:pPr>
-    </w:p>
-    <w:p>
-      <w:pPr>
-        <w:tabs>
-          <w:tab w:val="left" w:pos="6210"/>
-        </w:tabs>
-        <w:spacing w:before="30" w:after="30"/>
-      </w:pPr>
-      <w:proofErr w:type="spellStart"/>
-      <w:r>
-        <w:t>Busqueda</w:t>
-      </w:r>
-      <w:proofErr w:type="spellEnd"/>
-      <w:r>
         <w:t xml:space="preserve"> de Afiliado: Consideramos que se pueden visualizar todos los afiliados, ya sea que estén dados de baja o no, debido a que le podría ser útil esa información al administrador.</w:t>
       </w:r>
     </w:p>
@@ -9161,9 +9054,8 @@
       <w:r>
         <w:rPr>
           <w:noProof/>
-          <w:lang w:eastAsia="es-ES"/>
-        </w:rPr>
-        <w:lastRenderedPageBreak/>
+          <w:lang w:val="es-AR" w:eastAsia="es-AR"/>
+        </w:rPr>
         <w:drawing>
           <wp:inline distT="0" distB="0" distL="0" distR="0">
             <wp:extent cx="3733800" cy="2625739"/>
@@ -9182,7 +9074,7 @@
                     </pic:cNvPicPr>
                   </pic:nvPicPr>
                   <pic:blipFill>
-                    <a:blip r:embed="rId21" cstate="print"/>
+                    <a:blip r:embed="rId20" cstate="print"/>
                     <a:srcRect/>
                     <a:stretch>
                       <a:fillRect/>
@@ -9310,22 +9202,14 @@
       </w:r>
       <w:proofErr w:type="gramEnd"/>
       <w:r>
-        <w:t xml:space="preserve"> ya que en la modificación de un afiliado se puede cambiar de plan y un afiliado dado de baja no </w:t>
+        <w:t xml:space="preserve"> ya que en la modificación de un afiliado se puede cambiar de plan y un afiliado dado de baja no cambiaria de plan </w:t>
       </w:r>
       <w:proofErr w:type="spellStart"/>
       <w:r>
-        <w:t>cambiaria</w:t>
+        <w:t>medico</w:t>
       </w:r>
       <w:proofErr w:type="spellEnd"/>
       <w:r>
-        <w:t xml:space="preserve"> de plan </w:t>
-      </w:r>
-      <w:proofErr w:type="spellStart"/>
-      <w:r>
-        <w:t>medico</w:t>
-      </w:r>
-      <w:proofErr w:type="spellEnd"/>
-      <w:r>
         <w:t>.</w:t>
       </w:r>
     </w:p>
@@ -9348,8 +9232,9 @@
       <w:r>
         <w:rPr>
           <w:noProof/>
-          <w:lang w:eastAsia="es-ES"/>
-        </w:rPr>
+          <w:lang w:val="es-AR" w:eastAsia="es-AR"/>
+        </w:rPr>
+        <w:lastRenderedPageBreak/>
         <w:drawing>
           <wp:inline distT="0" distB="0" distL="0" distR="0">
             <wp:extent cx="2886075" cy="2450220"/>
@@ -9368,7 +9253,7 @@
                     </pic:cNvPicPr>
                   </pic:nvPicPr>
                   <pic:blipFill>
-                    <a:blip r:embed="rId22" cstate="print"/>
+                    <a:blip r:embed="rId21" cstate="print"/>
                     <a:srcRect/>
                     <a:stretch>
                       <a:fillRect/>
@@ -9615,7 +9500,7 @@
           <w:noProof/>
           <w:sz w:val="28"/>
           <w:szCs w:val="28"/>
-          <w:lang w:eastAsia="es-ES"/>
+          <w:lang w:val="es-AR" w:eastAsia="es-AR"/>
         </w:rPr>
         <w:drawing>
           <wp:inline distT="0" distB="0" distL="0" distR="0">
@@ -9635,7 +9520,7 @@
                     </pic:cNvPicPr>
                   </pic:nvPicPr>
                   <pic:blipFill>
-                    <a:blip r:embed="rId23" cstate="print"/>
+                    <a:blip r:embed="rId22" cstate="print"/>
                     <a:srcRect/>
                     <a:stretch>
                       <a:fillRect/>
@@ -9737,8 +9622,9 @@
           <w:noProof/>
           <w:sz w:val="24"/>
           <w:szCs w:val="24"/>
-          <w:lang w:eastAsia="es-ES"/>
-        </w:rPr>
+          <w:lang w:val="es-AR" w:eastAsia="es-AR"/>
+        </w:rPr>
+        <w:lastRenderedPageBreak/>
         <w:drawing>
           <wp:inline distT="0" distB="0" distL="0" distR="0">
             <wp:extent cx="2643505" cy="2548122"/>
@@ -9757,7 +9643,7 @@
                     </pic:cNvPicPr>
                   </pic:nvPicPr>
                   <pic:blipFill>
-                    <a:blip r:embed="rId24" cstate="print"/>
+                    <a:blip r:embed="rId23" cstate="print"/>
                     <a:srcRect/>
                     <a:stretch>
                       <a:fillRect/>
@@ -9865,11 +9751,7 @@
         <w:t xml:space="preserve">. </w:t>
       </w:r>
       <w:r>
-        <w:t xml:space="preserve">Una vez que se selecciona un rango de fechas, se verifica si el profesional con esa </w:t>
-      </w:r>
-      <w:r>
-        <w:lastRenderedPageBreak/>
-        <w:t>especialidad ya tiene un rango de fechas</w:t>
+        <w:t>Una vez que se selecciona un rango de fechas, se verifica si el profesional con esa especialidad ya tiene un rango de fechas</w:t>
       </w:r>
       <w:r>
         <w:t xml:space="preserve">, y si hay superposición entre este y el que fue seleccionado. Si hay superposición, se </w:t>
@@ -9913,7 +9795,7 @@
       <w:r>
         <w:rPr>
           <w:noProof/>
-          <w:lang w:eastAsia="es-ES"/>
+          <w:lang w:val="es-AR" w:eastAsia="es-AR"/>
         </w:rPr>
         <w:drawing>
           <wp:inline distT="0" distB="0" distL="0" distR="0">
@@ -9933,7 +9815,7 @@
                     </pic:cNvPicPr>
                   </pic:nvPicPr>
                   <pic:blipFill>
-                    <a:blip r:embed="rId25" cstate="print"/>
+                    <a:blip r:embed="rId24" cstate="print"/>
                     <a:srcRect/>
                     <a:stretch>
                       <a:fillRect/>
@@ -9987,7 +9869,11 @@
         <w:t xml:space="preserve"> hasta”, se cargan los horarios, y se filtra el “horario hasta” igual que con el día. </w:t>
       </w:r>
       <w:r>
-        <w:t>Cuando se quiere agregar el rango a la tabla, se verifica que no se superponga con ningún otro de la tabla, y tampoco con alguno en la base de datos</w:t>
+        <w:t xml:space="preserve">Cuando se quiere agregar el rango a la tabla, se verifica que no se </w:t>
+      </w:r>
+      <w:r>
+        <w:lastRenderedPageBreak/>
+        <w:t>superponga con ningún otro de la tabla, y tampoco con alguno en la base de datos</w:t>
       </w:r>
       <w:r>
         <w:t xml:space="preserve"> (ya sea con esta especialidad o cualquier otra que posea el profesional)</w:t>
@@ -10007,7 +9893,7 @@
       <w:r>
         <w:rPr>
           <w:noProof/>
-          <w:lang w:eastAsia="es-ES"/>
+          <w:lang w:val="es-AR" w:eastAsia="es-AR"/>
         </w:rPr>
         <w:drawing>
           <wp:inline distT="0" distB="0" distL="0" distR="0">
@@ -10027,7 +9913,7 @@
                     </pic:cNvPicPr>
                   </pic:nvPicPr>
                   <pic:blipFill>
-                    <a:blip r:embed="rId26" cstate="print"/>
+                    <a:blip r:embed="rId25" cstate="print"/>
                     <a:srcRect/>
                     <a:stretch>
                       <a:fillRect/>
@@ -10128,7 +10014,7 @@
       <w:r>
         <w:rPr>
           <w:noProof/>
-          <w:lang w:eastAsia="es-ES"/>
+          <w:lang w:val="es-AR" w:eastAsia="es-AR"/>
         </w:rPr>
         <w:drawing>
           <wp:inline distT="0" distB="0" distL="0" distR="0">
@@ -10148,7 +10034,7 @@
                     </pic:cNvPicPr>
                   </pic:nvPicPr>
                   <pic:blipFill>
-                    <a:blip r:embed="rId27" cstate="print"/>
+                    <a:blip r:embed="rId26" cstate="print"/>
                     <a:srcRect/>
                     <a:stretch>
                       <a:fillRect/>
@@ -10282,6 +10168,7 @@
           <w:sz w:val="28"/>
           <w:szCs w:val="28"/>
         </w:rPr>
+        <w:lastRenderedPageBreak/>
         <w:t>COMPRA DE BONOS</w:t>
       </w:r>
     </w:p>
@@ -10339,7 +10226,7 @@
       <w:r>
         <w:rPr>
           <w:noProof/>
-          <w:lang w:eastAsia="es-ES"/>
+          <w:lang w:val="es-AR" w:eastAsia="es-AR"/>
         </w:rPr>
         <w:drawing>
           <wp:inline distT="0" distB="0" distL="0" distR="0">
@@ -10359,7 +10246,7 @@
                     </pic:cNvPicPr>
                   </pic:nvPicPr>
                   <pic:blipFill>
-                    <a:blip r:embed="rId28" cstate="print"/>
+                    <a:blip r:embed="rId27" cstate="print"/>
                     <a:srcRect/>
                     <a:stretch>
                       <a:fillRect/>
@@ -10519,7 +10406,7 @@
       <w:r>
         <w:rPr>
           <w:noProof/>
-          <w:lang w:eastAsia="es-ES"/>
+          <w:lang w:val="es-AR" w:eastAsia="es-AR"/>
         </w:rPr>
         <w:drawing>
           <wp:inline distT="0" distB="0" distL="0" distR="0">
@@ -10539,7 +10426,7 @@
                     </pic:cNvPicPr>
                   </pic:nvPicPr>
                   <pic:blipFill>
-                    <a:blip r:embed="rId29" cstate="print"/>
+                    <a:blip r:embed="rId28" cstate="print"/>
                     <a:srcRect/>
                     <a:stretch>
                       <a:fillRect/>
@@ -10733,9 +10620,8 @@
       <w:r>
         <w:rPr>
           <w:noProof/>
-          <w:lang w:eastAsia="es-ES"/>
-        </w:rPr>
-        <w:lastRenderedPageBreak/>
+          <w:lang w:val="es-AR" w:eastAsia="es-AR"/>
+        </w:rPr>
         <w:drawing>
           <wp:inline distT="0" distB="0" distL="0" distR="0">
             <wp:extent cx="2990850" cy="2582687"/>
@@ -10754,7 +10640,7 @@
                     </pic:cNvPicPr>
                   </pic:nvPicPr>
                   <pic:blipFill>
-                    <a:blip r:embed="rId30" cstate="print"/>
+                    <a:blip r:embed="rId29" cstate="print"/>
                     <a:srcRect/>
                     <a:stretch>
                       <a:fillRect/>
@@ -10799,7 +10685,13 @@
         <w:spacing w:before="30" w:after="30"/>
       </w:pPr>
       <w:r>
-        <w:t xml:space="preserve"> Una vez seleccionado el bono, se registra la llegada, y se emite un número de consulta.</w:t>
+        <w:t xml:space="preserve"> Una vez seleccionado el bono, se registra la llegada,</w:t>
+      </w:r>
+      <w:r>
+        <w:t xml:space="preserve"> se actualiza el número de consulta en el bono utilizado (según la cantidad de consultas que tuvo el afiliado),</w:t>
+      </w:r>
+      <w:r>
+        <w:t xml:space="preserve"> y se emite un número de consulta.</w:t>
       </w:r>
     </w:p>
     <w:p>
@@ -10898,7 +10790,11 @@
         <w:t>). Una vez seleccionada la consulta, se autocompletan los campos de fecha y hora de atención, pudiendo modificarse, en caso de no haberse efectuado en esa hora exacta. Luego se permite que el profesional seleccione una enfermedad y un síntoma (cargándose todas aquellas presentes en la base de datos)</w:t>
       </w:r>
       <w:r>
-        <w:t>, y que ingrese una descripción (la cual no es obligatoria). Una vez ingresado el diagnóstico, se registra en la base de datos, vinculándolo con la consulta correspondiente.</w:t>
+        <w:t xml:space="preserve">, y que ingrese una descripción (la cual no es obligatoria). Una </w:t>
+      </w:r>
+      <w:r>
+        <w:lastRenderedPageBreak/>
+        <w:t>vez ingresado el diagnóstico, se registra en la base de datos, vinculándolo con la consulta correspondiente.</w:t>
       </w:r>
     </w:p>
     <w:p>
@@ -10920,7 +10816,7 @@
       <w:r>
         <w:rPr>
           <w:noProof/>
-          <w:lang w:eastAsia="es-ES"/>
+          <w:lang w:val="es-AR" w:eastAsia="es-AR"/>
         </w:rPr>
         <w:drawing>
           <wp:inline distT="0" distB="0" distL="0" distR="0">
@@ -10940,7 +10836,7 @@
                     </pic:cNvPicPr>
                   </pic:nvPicPr>
                   <pic:blipFill>
-                    <a:blip r:embed="rId31" cstate="print"/>
+                    <a:blip r:embed="rId30" cstate="print"/>
                     <a:srcRect/>
                     <a:stretch>
                       <a:fillRect/>
@@ -11064,7 +10960,7 @@
           <w:noProof/>
           <w:sz w:val="28"/>
           <w:szCs w:val="28"/>
-          <w:lang w:eastAsia="es-ES"/>
+          <w:lang w:val="es-AR" w:eastAsia="es-AR"/>
         </w:rPr>
         <w:drawing>
           <wp:inline distT="0" distB="0" distL="0" distR="0">
@@ -11084,7 +10980,7 @@
                     </pic:cNvPicPr>
                   </pic:nvPicPr>
                   <pic:blipFill>
-                    <a:blip r:embed="rId32" cstate="print"/>
+                    <a:blip r:embed="rId31" cstate="print"/>
                     <a:srcRect/>
                     <a:stretch>
                       <a:fillRect/>
@@ -11153,8 +11049,9 @@
           <w:noProof/>
           <w:sz w:val="24"/>
           <w:szCs w:val="24"/>
-          <w:lang w:eastAsia="es-ES"/>
-        </w:rPr>
+          <w:lang w:val="es-AR" w:eastAsia="es-AR"/>
+        </w:rPr>
+        <w:lastRenderedPageBreak/>
         <w:drawing>
           <wp:inline distT="0" distB="0" distL="0" distR="0">
             <wp:extent cx="3621586" cy="2066925"/>
@@ -11173,7 +11070,7 @@
                     </pic:cNvPicPr>
                   </pic:nvPicPr>
                   <pic:blipFill>
-                    <a:blip r:embed="rId33" cstate="print"/>
+                    <a:blip r:embed="rId32" cstate="print"/>
                     <a:srcRect/>
                     <a:stretch>
                       <a:fillRect/>
@@ -11328,11 +11225,7 @@
         <w:spacing w:before="30" w:after="30"/>
       </w:pPr>
       <w:r>
-        <w:t xml:space="preserve"> El usuario selecciona uno de los 5 posibles listados y un semestre (habiendo primero y segundo semestre de cada año registrado en la base de datos). Según el listado elegido, se activa una opción de filtro. Se decidió implementar así ya que tres de los listados poseían un único filtro, y los otros dos ninguno. Luego se muestran los resultados en una tabla, mostrando la cantidad de columnas </w:t>
-      </w:r>
-      <w:r>
-        <w:lastRenderedPageBreak/>
-        <w:t>correspondientes, y permitiendo limpiar la tabla, de forma de cargar un nuevo listado. No se muestra la opción de filtro en la tabla, ya que se repetiría para cada fila.</w:t>
+        <w:t xml:space="preserve"> El usuario selecciona uno de los 5 posibles listados y un semestre (habiendo primero y segundo semestre de cada año registrado en la base de datos). Según el listado elegido, se activa una opción de filtro. Se decidió implementar así ya que tres de los listados poseían un único filtro, y los otros dos ninguno. Luego se muestran los resultados en una tabla, mostrando la cantidad de columnas correspondientes, y permitiendo limpiar la tabla, de forma de cargar un nuevo listado. No se muestra la opción de filtro en la tabla, ya que se repetiría para cada fila.</w:t>
       </w:r>
     </w:p>
     <w:p>
@@ -11354,7 +11247,7 @@
       <w:r>
         <w:rPr>
           <w:noProof/>
-          <w:lang w:eastAsia="es-ES"/>
+          <w:lang w:val="es-AR" w:eastAsia="es-AR"/>
         </w:rPr>
         <w:drawing>
           <wp:inline distT="0" distB="0" distL="0" distR="0">
@@ -11374,7 +11267,7 @@
                     </pic:cNvPicPr>
                   </pic:nvPicPr>
                   <pic:blipFill>
-                    <a:blip r:embed="rId34" cstate="print"/>
+                    <a:blip r:embed="rId33" cstate="print"/>
                     <a:srcRect/>
                     <a:stretch>
                       <a:fillRect/>
@@ -11434,7 +11327,7 @@
 </file>
 
 <file path=word/endnotes.xml><?xml version="1.0" encoding="utf-8"?>
-<w:endnotes xmlns:wpc="http://schemas.microsoft.com/office/word/2010/wordprocessingCanvas" xmlns:mc="http://schemas.openxmlformats.org/markup-compatibility/2006" xmlns:o="urn:schemas-microsoft-com:office:office" xmlns:r="http://schemas.openxmlformats.org/officeDocument/2006/relationships" xmlns:m="http://schemas.openxmlformats.org/officeDocument/2006/math" xmlns:v="urn:schemas-microsoft-com:vml" xmlns:wp14="http://schemas.microsoft.com/office/word/2010/wordprocessingDrawing" xmlns:wp="http://schemas.openxmlformats.org/drawingml/2006/wordprocessingDrawing" xmlns:w10="urn:schemas-microsoft-com:office:word" xmlns:w="http://schemas.openxmlformats.org/wordprocessingml/2006/main" xmlns:w14="http://schemas.microsoft.com/office/word/2010/wordml" xmlns:wpg="http://schemas.microsoft.com/office/word/2010/wordprocessingGroup" xmlns:wpi="http://schemas.microsoft.com/office/word/2010/wordprocessingInk" xmlns:wne="http://schemas.microsoft.com/office/word/2006/wordml" xmlns:wps="http://schemas.microsoft.com/office/word/2010/wordprocessingShape" mc:Ignorable="w14 wp14">
+<w:endnotes xmlns:ve="http://schemas.openxmlformats.org/markup-compatibility/2006" xmlns:o="urn:schemas-microsoft-com:office:office" xmlns:r="http://schemas.openxmlformats.org/officeDocument/2006/relationships" xmlns:m="http://schemas.openxmlformats.org/officeDocument/2006/math" xmlns:v="urn:schemas-microsoft-com:vml" xmlns:wp="http://schemas.openxmlformats.org/drawingml/2006/wordprocessingDrawing" xmlns:w10="urn:schemas-microsoft-com:office:word" xmlns:w="http://schemas.openxmlformats.org/wordprocessingml/2006/main" xmlns:wne="http://schemas.microsoft.com/office/word/2006/wordml">
   <w:endnote w:type="separator" w:id="-1">
     <w:p>
       <w:pPr>
@@ -11459,7 +11352,7 @@
 </file>
 
 <file path=word/footnotes.xml><?xml version="1.0" encoding="utf-8"?>
-<w:footnotes xmlns:wpc="http://schemas.microsoft.com/office/word/2010/wordprocessingCanvas" xmlns:mc="http://schemas.openxmlformats.org/markup-compatibility/2006" xmlns:o="urn:schemas-microsoft-com:office:office" xmlns:r="http://schemas.openxmlformats.org/officeDocument/2006/relationships" xmlns:m="http://schemas.openxmlformats.org/officeDocument/2006/math" xmlns:v="urn:schemas-microsoft-com:vml" xmlns:wp14="http://schemas.microsoft.com/office/word/2010/wordprocessingDrawing" xmlns:wp="http://schemas.openxmlformats.org/drawingml/2006/wordprocessingDrawing" xmlns:w10="urn:schemas-microsoft-com:office:word" xmlns:w="http://schemas.openxmlformats.org/wordprocessingml/2006/main" xmlns:w14="http://schemas.microsoft.com/office/word/2010/wordml" xmlns:wpg="http://schemas.microsoft.com/office/word/2010/wordprocessingGroup" xmlns:wpi="http://schemas.microsoft.com/office/word/2010/wordprocessingInk" xmlns:wne="http://schemas.microsoft.com/office/word/2006/wordml" xmlns:wps="http://schemas.microsoft.com/office/word/2010/wordprocessingShape" mc:Ignorable="w14 wp14">
+<w:footnotes xmlns:ve="http://schemas.openxmlformats.org/markup-compatibility/2006" xmlns:o="urn:schemas-microsoft-com:office:office" xmlns:r="http://schemas.openxmlformats.org/officeDocument/2006/relationships" xmlns:m="http://schemas.openxmlformats.org/officeDocument/2006/math" xmlns:v="urn:schemas-microsoft-com:vml" xmlns:wp="http://schemas.openxmlformats.org/drawingml/2006/wordprocessingDrawing" xmlns:w10="urn:schemas-microsoft-com:office:word" xmlns:w="http://schemas.openxmlformats.org/wordprocessingml/2006/main" xmlns:wne="http://schemas.microsoft.com/office/word/2006/wordml">
   <w:footnote w:type="separator" w:id="-1">
     <w:p>
       <w:pPr>
@@ -11484,7 +11377,7 @@
 </file>
 
 <file path=word/numbering.xml><?xml version="1.0" encoding="utf-8"?>
-<w:numbering xmlns:wpc="http://schemas.microsoft.com/office/word/2010/wordprocessingCanvas" xmlns:mc="http://schemas.openxmlformats.org/markup-compatibility/2006" xmlns:o="urn:schemas-microsoft-com:office:office" xmlns:r="http://schemas.openxmlformats.org/officeDocument/2006/relationships" xmlns:m="http://schemas.openxmlformats.org/officeDocument/2006/math" xmlns:v="urn:schemas-microsoft-com:vml" xmlns:wp14="http://schemas.microsoft.com/office/word/2010/wordprocessingDrawing" xmlns:wp="http://schemas.openxmlformats.org/drawingml/2006/wordprocessingDrawing" xmlns:w10="urn:schemas-microsoft-com:office:word" xmlns:w="http://schemas.openxmlformats.org/wordprocessingml/2006/main" xmlns:w14="http://schemas.microsoft.com/office/word/2010/wordml" xmlns:wpg="http://schemas.microsoft.com/office/word/2010/wordprocessingGroup" xmlns:wpi="http://schemas.microsoft.com/office/word/2010/wordprocessingInk" xmlns:wne="http://schemas.microsoft.com/office/word/2006/wordml" xmlns:wps="http://schemas.microsoft.com/office/word/2010/wordprocessingShape" mc:Ignorable="w14 wp14">
+<w:numbering xmlns:ve="http://schemas.openxmlformats.org/markup-compatibility/2006" xmlns:o="urn:schemas-microsoft-com:office:office" xmlns:r="http://schemas.openxmlformats.org/officeDocument/2006/relationships" xmlns:m="http://schemas.openxmlformats.org/officeDocument/2006/math" xmlns:v="urn:schemas-microsoft-com:vml" xmlns:wp="http://schemas.openxmlformats.org/drawingml/2006/wordprocessingDrawing" xmlns:w10="urn:schemas-microsoft-com:office:word" xmlns:w="http://schemas.openxmlformats.org/wordprocessingml/2006/main" xmlns:wne="http://schemas.microsoft.com/office/word/2006/wordml">
   <w:abstractNum w:abstractNumId="0">
     <w:nsid w:val="FFFFFFFE"/>
     <w:multiLevelType w:val="singleLevel"/>
@@ -11623,7 +11516,7 @@
 </file>
 
 <file path=word/styles.xml><?xml version="1.0" encoding="utf-8"?>
-<w:styles xmlns:mc="http://schemas.openxmlformats.org/markup-compatibility/2006" xmlns:r="http://schemas.openxmlformats.org/officeDocument/2006/relationships" xmlns:w="http://schemas.openxmlformats.org/wordprocessingml/2006/main" xmlns:w14="http://schemas.microsoft.com/office/word/2010/wordml" mc:Ignorable="w14">
+<w:styles xmlns:r="http://schemas.openxmlformats.org/officeDocument/2006/relationships" xmlns:w="http://schemas.openxmlformats.org/wordprocessingml/2006/main">
   <w:docDefaults>
     <w:rPrDefault>
       <w:rPr>
@@ -11837,6 +11730,7 @@
     <w:uiPriority w:val="99"/>
     <w:semiHidden/>
     <w:unhideWhenUsed/>
+    <w:qFormat/>
     <w:tblPr>
       <w:tblInd w:w="0" w:type="dxa"/>
       <w:tblCellMar>
@@ -12668,7 +12562,7 @@
 </file>
 
 <file path=customXml/itemProps1.xml><?xml version="1.0" encoding="utf-8"?>
-<ds:datastoreItem xmlns:ds="http://schemas.openxmlformats.org/officeDocument/2006/customXml" ds:itemID="{AFF686EB-1FC6-4495-AA65-23D2830CE739}">
+<ds:datastoreItem xmlns:ds="http://schemas.openxmlformats.org/officeDocument/2006/customXml" ds:itemID="{39D33EC1-F306-4069-8FFA-0F0C17919865}">
   <ds:schemaRefs>
     <ds:schemaRef ds:uri="http://schemas.openxmlformats.org/officeDocument/2006/bibliography"/>
   </ds:schemaRefs>

</xml_diff>